<commit_message>
Modificada a autoria do site.
</commit_message>
<xml_diff>
--- a/docs/CONTENT_ptBR.docx
+++ b/docs/CONTENT_ptBR.docx
@@ -838,8 +838,6 @@
         </w:rPr>
         <w:t>!</w:t>
       </w:r>
-      <w:bookmarkStart w:id="0" w:name="_GoBack"/>
-      <w:bookmarkEnd w:id="0"/>
     </w:p>
     <w:p>
       <w:pPr>
@@ -1966,23 +1964,17 @@
           <w:sz w:val="24"/>
           <w:szCs w:val="24"/>
         </w:rPr>
-        <w:t xml:space="preserve">No rodapé </w:t>
-      </w:r>
-      <w:r>
-        <w:rPr>
-          <w:rFonts w:ascii="Verdana" w:hAnsi="Verdana"/>
-          <w:sz w:val="24"/>
-          <w:szCs w:val="24"/>
-        </w:rPr>
-        <w:t xml:space="preserve">da página </w:t>
-      </w:r>
-      <w:r>
-        <w:rPr>
-          <w:rFonts w:ascii="Verdana" w:hAnsi="Verdana"/>
-          <w:sz w:val="24"/>
-          <w:szCs w:val="24"/>
-        </w:rPr>
-        <w:t>é apresentado o nome do desenvolvedor, e um indicativo de que o conteúdo do site está licenciado pela Creative Commons BY. Esta licença permite que outros</w:t>
+        <w:t>Na barra de expediente à esquerda é apresentado o nome da iniciativa responsável por este projeto</w:t>
+      </w:r>
+      <w:bookmarkStart w:id="0" w:name="_GoBack"/>
+      <w:bookmarkEnd w:id="0"/>
+      <w:r>
+        <w:rPr>
+          <w:rFonts w:ascii="Verdana" w:hAnsi="Verdana"/>
+          <w:sz w:val="24"/>
+          <w:szCs w:val="24"/>
+        </w:rPr>
+        <w:t>, e um indicativo de que o conteúdo do site está licenciado pela Creative Commons BY. Esta licença permite que outros</w:t>
       </w:r>
       <w:r>
         <w:rPr>
@@ -2050,6 +2042,7 @@
           <w:sz w:val="28"/>
           <w:szCs w:val="24"/>
         </w:rPr>
+        <w:lastRenderedPageBreak/>
         <w:t>5. Redes Sociais</w:t>
       </w:r>
     </w:p>
@@ -2068,7 +2061,6 @@
           <w:sz w:val="24"/>
           <w:szCs w:val="24"/>
         </w:rPr>
-        <w:lastRenderedPageBreak/>
         <w:t>A iniciativa United Sapiens, responsável por este projeto, está presente em algumas redes sociais, cujos ícones são relacionados no rodapé. Cada ícone direciona para a respectiva rede social.</w:t>
       </w:r>
     </w:p>

</xml_diff>

<commit_message>
Criacao de meme politico.
</commit_message>
<xml_diff>
--- a/docs/CONTENT_ptBR.docx
+++ b/docs/CONTENT_ptBR.docx
@@ -804,31 +804,31 @@
           <w:sz w:val="24"/>
           <w:szCs w:val="24"/>
         </w:rPr>
-        <w:t>V</w:t>
-      </w:r>
-      <w:r>
-        <w:rPr>
-          <w:rFonts w:ascii="Verdana" w:hAnsi="Verdana"/>
-          <w:sz w:val="24"/>
-          <w:szCs w:val="24"/>
-        </w:rPr>
-        <w:t xml:space="preserve">ocê existe; </w:t>
-      </w:r>
-      <w:r>
-        <w:rPr>
-          <w:rFonts w:ascii="Verdana" w:hAnsi="Verdana"/>
-          <w:sz w:val="24"/>
-          <w:szCs w:val="24"/>
-        </w:rPr>
-        <w:t>V</w:t>
-      </w:r>
-      <w:r>
-        <w:rPr>
-          <w:rFonts w:ascii="Verdana" w:hAnsi="Verdana"/>
-          <w:sz w:val="24"/>
-          <w:szCs w:val="24"/>
-        </w:rPr>
-        <w:t>ocê importa</w:t>
+        <w:t>você</w:t>
+      </w:r>
+      <w:r>
+        <w:rPr>
+          <w:rFonts w:ascii="Verdana" w:hAnsi="Verdana"/>
+          <w:sz w:val="24"/>
+          <w:szCs w:val="24"/>
+        </w:rPr>
+        <w:t xml:space="preserve"> existe; </w:t>
+      </w:r>
+      <w:r>
+        <w:rPr>
+          <w:rFonts w:ascii="Verdana" w:hAnsi="Verdana"/>
+          <w:sz w:val="24"/>
+          <w:szCs w:val="24"/>
+        </w:rPr>
+        <w:t>você</w:t>
+      </w:r>
+      <w:r>
+        <w:rPr>
+          <w:rFonts w:ascii="Verdana" w:hAnsi="Verdana"/>
+          <w:sz w:val="24"/>
+          <w:szCs w:val="24"/>
+        </w:rPr>
+        <w:t xml:space="preserve"> importa</w:t>
       </w:r>
       <w:r>
         <w:rPr>
@@ -1966,8 +1966,6 @@
         </w:rPr>
         <w:t>Na barra de expediente à esquerda é apresentado o nome da iniciativa responsável por este projeto</w:t>
       </w:r>
-      <w:bookmarkStart w:id="0" w:name="_GoBack"/>
-      <w:bookmarkEnd w:id="0"/>
       <w:r>
         <w:rPr>
           <w:rFonts w:ascii="Verdana" w:hAnsi="Verdana"/>
@@ -3443,6 +3441,294 @@
           <w:szCs w:val="24"/>
         </w:rPr>
         <w:t>Neste site não. Mas depende de onde você navega na web.</w:t>
+      </w:r>
+    </w:p>
+    <w:p>
+      <w:pPr>
+        <w:rPr>
+          <w:rFonts w:ascii="Verdana" w:hAnsi="Verdana"/>
+          <w:sz w:val="24"/>
+          <w:szCs w:val="24"/>
+        </w:rPr>
+      </w:pPr>
+      <w:r>
+        <w:rPr>
+          <w:rFonts w:ascii="Verdana" w:hAnsi="Verdana"/>
+          <w:sz w:val="24"/>
+          <w:szCs w:val="24"/>
+        </w:rPr>
+        <w:br w:type="page"/>
+      </w:r>
+    </w:p>
+    <w:p>
+      <w:pPr>
+        <w:jc w:val="center"/>
+        <w:rPr>
+          <w:rFonts w:ascii="Verdana" w:hAnsi="Verdana"/>
+          <w:b/>
+          <w:sz w:val="32"/>
+          <w:szCs w:val="24"/>
+          <w:u w:val="single"/>
+        </w:rPr>
+      </w:pPr>
+      <w:r>
+        <w:rPr>
+          <w:rFonts w:ascii="Verdana" w:hAnsi="Verdana"/>
+          <w:b/>
+          <w:sz w:val="32"/>
+          <w:szCs w:val="24"/>
+          <w:u w:val="single"/>
+        </w:rPr>
+        <w:lastRenderedPageBreak/>
+        <w:t>O FANÁTICO POLÍTICO</w:t>
+      </w:r>
+    </w:p>
+    <w:p>
+      <w:pPr>
+        <w:jc w:val="both"/>
+        <w:rPr>
+          <w:rFonts w:ascii="Verdana" w:hAnsi="Verdana"/>
+          <w:sz w:val="24"/>
+          <w:szCs w:val="24"/>
+        </w:rPr>
+      </w:pPr>
+    </w:p>
+    <w:p>
+      <w:pPr>
+        <w:spacing w:after="480" w:line="360" w:lineRule="auto"/>
+        <w:jc w:val="both"/>
+        <w:rPr>
+          <w:rFonts w:ascii="Verdana" w:hAnsi="Verdana"/>
+          <w:sz w:val="24"/>
+          <w:szCs w:val="24"/>
+        </w:rPr>
+      </w:pPr>
+      <w:r>
+        <w:rPr>
+          <w:rFonts w:ascii="Verdana" w:hAnsi="Verdana"/>
+          <w:sz w:val="24"/>
+          <w:szCs w:val="24"/>
+        </w:rPr>
+        <w:t>O pior fanático é o fanático político.</w:t>
+      </w:r>
+      <w:r>
+        <w:rPr>
+          <w:rFonts w:ascii="Verdana" w:hAnsi="Verdana"/>
+          <w:sz w:val="24"/>
+          <w:szCs w:val="24"/>
+        </w:rPr>
+        <w:t xml:space="preserve"> </w:t>
+      </w:r>
+      <w:r>
+        <w:rPr>
+          <w:rFonts w:ascii="Verdana" w:hAnsi="Verdana"/>
+          <w:sz w:val="24"/>
+          <w:szCs w:val="24"/>
+        </w:rPr>
+        <w:t>Ele não lê, não assiste, nem se interessa por nada fora de sua bolha partidária.</w:t>
+      </w:r>
+      <w:r>
+        <w:rPr>
+          <w:rFonts w:ascii="Verdana" w:hAnsi="Verdana"/>
+          <w:sz w:val="24"/>
+          <w:szCs w:val="24"/>
+        </w:rPr>
+        <w:t xml:space="preserve"> </w:t>
+      </w:r>
+      <w:r>
+        <w:rPr>
+          <w:rFonts w:ascii="Verdana" w:hAnsi="Verdana"/>
+          <w:sz w:val="24"/>
+          <w:szCs w:val="24"/>
+        </w:rPr>
+        <w:t>Ele não hesita em compartilhar notícias falsas, conteúdos ofensivos e ameaças para atacar seus inimigos e promover o caos na sociedade, porque ignora como as democracias morrem.</w:t>
+      </w:r>
+    </w:p>
+    <w:p>
+      <w:pPr>
+        <w:spacing w:after="480" w:line="360" w:lineRule="auto"/>
+        <w:jc w:val="both"/>
+        <w:rPr>
+          <w:rFonts w:ascii="Verdana" w:hAnsi="Verdana"/>
+          <w:sz w:val="24"/>
+          <w:szCs w:val="24"/>
+        </w:rPr>
+      </w:pPr>
+      <w:r>
+        <w:rPr>
+          <w:rFonts w:ascii="Verdana" w:hAnsi="Verdana"/>
+          <w:sz w:val="24"/>
+          <w:szCs w:val="24"/>
+        </w:rPr>
+        <w:t xml:space="preserve">O fanático político é tão hediondo que se orgulha de usar a violência </w:t>
+      </w:r>
+      <w:r>
+        <w:rPr>
+          <w:rFonts w:ascii="Verdana" w:hAnsi="Verdana"/>
+          <w:sz w:val="24"/>
+          <w:szCs w:val="24"/>
+        </w:rPr>
+        <w:t>em</w:t>
+      </w:r>
+      <w:r>
+        <w:rPr>
+          <w:rFonts w:ascii="Verdana" w:hAnsi="Verdana"/>
+          <w:sz w:val="24"/>
+          <w:szCs w:val="24"/>
+        </w:rPr>
+        <w:t xml:space="preserve"> qualquer ocasião </w:t>
+      </w:r>
+      <w:r>
+        <w:rPr>
+          <w:rFonts w:ascii="Verdana" w:hAnsi="Verdana"/>
+          <w:sz w:val="24"/>
+          <w:szCs w:val="24"/>
+        </w:rPr>
+        <w:t>para calar opositores.</w:t>
+      </w:r>
+      <w:r>
+        <w:rPr>
+          <w:rFonts w:ascii="Verdana" w:hAnsi="Verdana"/>
+          <w:sz w:val="24"/>
+          <w:szCs w:val="24"/>
+        </w:rPr>
+        <w:t xml:space="preserve"> </w:t>
+      </w:r>
+      <w:r>
+        <w:rPr>
+          <w:rFonts w:ascii="Verdana" w:hAnsi="Verdana"/>
+          <w:sz w:val="24"/>
+          <w:szCs w:val="24"/>
+        </w:rPr>
+        <w:t>Não sabe o imbecil que da sua militância do ódio nasce o fascismo, a opressiva ditadura e o pior de todos os autocratas, que é o tirano genocida,</w:t>
+      </w:r>
+      <w:r>
+        <w:rPr>
+          <w:rFonts w:ascii="Verdana" w:hAnsi="Verdana"/>
+          <w:sz w:val="24"/>
+          <w:szCs w:val="24"/>
+        </w:rPr>
+        <w:t xml:space="preserve"> </w:t>
+      </w:r>
+      <w:r>
+        <w:rPr>
+          <w:rFonts w:ascii="Verdana" w:hAnsi="Verdana"/>
+          <w:sz w:val="24"/>
+          <w:szCs w:val="24"/>
+        </w:rPr>
+        <w:t>desumano, demagogo e lacaio dos políticos neoliberais e reacionários.</w:t>
+      </w:r>
+    </w:p>
+    <w:p>
+      <w:pPr>
+        <w:spacing w:after="480" w:line="360" w:lineRule="auto"/>
+        <w:jc w:val="right"/>
+        <w:rPr>
+          <w:rFonts w:ascii="Verdana" w:hAnsi="Verdana"/>
+          <w:i/>
+          <w:sz w:val="24"/>
+          <w:szCs w:val="24"/>
+        </w:rPr>
+      </w:pPr>
+      <w:r>
+        <w:rPr>
+          <w:rFonts w:ascii="Verdana" w:hAnsi="Verdana"/>
+          <w:i/>
+          <w:sz w:val="24"/>
+          <w:szCs w:val="24"/>
+        </w:rPr>
+        <w:t xml:space="preserve">- </w:t>
+      </w:r>
+      <w:r>
+        <w:rPr>
+          <w:rFonts w:ascii="Verdana" w:hAnsi="Verdana"/>
+          <w:i/>
+          <w:sz w:val="24"/>
+          <w:szCs w:val="24"/>
+        </w:rPr>
+        <w:t>A</w:t>
+      </w:r>
+      <w:r>
+        <w:rPr>
+          <w:rFonts w:ascii="Verdana" w:hAnsi="Verdana"/>
+          <w:i/>
+          <w:sz w:val="24"/>
+          <w:szCs w:val="24"/>
+        </w:rPr>
+        <w:t>dapta</w:t>
+      </w:r>
+      <w:r>
+        <w:rPr>
+          <w:rFonts w:ascii="Verdana" w:hAnsi="Verdana"/>
+          <w:i/>
+          <w:sz w:val="24"/>
+          <w:szCs w:val="24"/>
+        </w:rPr>
+        <w:t>ção</w:t>
+      </w:r>
+      <w:r>
+        <w:rPr>
+          <w:rFonts w:ascii="Verdana" w:hAnsi="Verdana"/>
+          <w:i/>
+          <w:sz w:val="24"/>
+          <w:szCs w:val="24"/>
+        </w:rPr>
+        <w:t xml:space="preserve"> do </w:t>
+      </w:r>
+      <w:r>
+        <w:rPr>
+          <w:rFonts w:ascii="Verdana" w:hAnsi="Verdana"/>
+          <w:i/>
+          <w:sz w:val="24"/>
+          <w:szCs w:val="24"/>
+        </w:rPr>
+        <w:t>texto</w:t>
+      </w:r>
+      <w:r>
+        <w:rPr>
+          <w:rFonts w:ascii="Verdana" w:hAnsi="Verdana"/>
+          <w:i/>
+          <w:sz w:val="24"/>
+          <w:szCs w:val="24"/>
+        </w:rPr>
+        <w:t xml:space="preserve"> original</w:t>
+      </w:r>
+      <w:r>
+        <w:rPr>
+          <w:rFonts w:ascii="Verdana" w:hAnsi="Verdana"/>
+          <w:i/>
+          <w:sz w:val="24"/>
+          <w:szCs w:val="24"/>
+        </w:rPr>
+        <w:t xml:space="preserve"> </w:t>
+      </w:r>
+      <w:r>
+        <w:rPr>
+          <w:rFonts w:ascii="Verdana" w:hAnsi="Verdana"/>
+          <w:i/>
+          <w:sz w:val="24"/>
+          <w:szCs w:val="24"/>
+        </w:rPr>
+        <w:t>"O Analfabeto Político", de Bertolt Brecht.</w:t>
+      </w:r>
+      <w:bookmarkStart w:id="0" w:name="_GoBack"/>
+      <w:bookmarkEnd w:id="0"/>
+    </w:p>
+    <w:p>
+      <w:pPr>
+        <w:rPr>
+          <w:rFonts w:ascii="Verdana" w:hAnsi="Verdana"/>
+          <w:sz w:val="24"/>
+          <w:szCs w:val="24"/>
+        </w:rPr>
+      </w:pPr>
+      <w:r>
+        <w:rPr>
+          <w:rFonts w:ascii="Verdana" w:hAnsi="Verdana"/>
+          <w:sz w:val="24"/>
+          <w:szCs w:val="24"/>
+        </w:rPr>
+        <w:br w:type="page"/>
       </w:r>
     </w:p>
     <w:p>

</xml_diff>

<commit_message>
Elaboracao da modal de informacoes legais.
</commit_message>
<xml_diff>
--- a/docs/CONTENT_ptBR.docx
+++ b/docs/CONTENT_ptBR.docx
@@ -552,7 +552,133 @@
           <w:sz w:val="24"/>
           <w:szCs w:val="24"/>
         </w:rPr>
-        <w:t>"Puisque je doute, je pense; puisque je pense, j'existe."</w:t>
+        <w:t>"</w:t>
+      </w:r>
+      <w:proofErr w:type="spellStart"/>
+      <w:r>
+        <w:rPr>
+          <w:rFonts w:ascii="Verdana" w:hAnsi="Verdana"/>
+          <w:sz w:val="24"/>
+          <w:szCs w:val="24"/>
+        </w:rPr>
+        <w:t>Puisque</w:t>
+      </w:r>
+      <w:proofErr w:type="spellEnd"/>
+      <w:r>
+        <w:rPr>
+          <w:rFonts w:ascii="Verdana" w:hAnsi="Verdana"/>
+          <w:sz w:val="24"/>
+          <w:szCs w:val="24"/>
+        </w:rPr>
+        <w:t xml:space="preserve"> </w:t>
+      </w:r>
+      <w:proofErr w:type="spellStart"/>
+      <w:r>
+        <w:rPr>
+          <w:rFonts w:ascii="Verdana" w:hAnsi="Verdana"/>
+          <w:sz w:val="24"/>
+          <w:szCs w:val="24"/>
+        </w:rPr>
+        <w:t>je</w:t>
+      </w:r>
+      <w:proofErr w:type="spellEnd"/>
+      <w:r>
+        <w:rPr>
+          <w:rFonts w:ascii="Verdana" w:hAnsi="Verdana"/>
+          <w:sz w:val="24"/>
+          <w:szCs w:val="24"/>
+        </w:rPr>
+        <w:t xml:space="preserve"> </w:t>
+      </w:r>
+      <w:proofErr w:type="spellStart"/>
+      <w:r>
+        <w:rPr>
+          <w:rFonts w:ascii="Verdana" w:hAnsi="Verdana"/>
+          <w:sz w:val="24"/>
+          <w:szCs w:val="24"/>
+        </w:rPr>
+        <w:t>doute</w:t>
+      </w:r>
+      <w:proofErr w:type="spellEnd"/>
+      <w:r>
+        <w:rPr>
+          <w:rFonts w:ascii="Verdana" w:hAnsi="Verdana"/>
+          <w:sz w:val="24"/>
+          <w:szCs w:val="24"/>
+        </w:rPr>
+        <w:t xml:space="preserve">, </w:t>
+      </w:r>
+      <w:proofErr w:type="spellStart"/>
+      <w:r>
+        <w:rPr>
+          <w:rFonts w:ascii="Verdana" w:hAnsi="Verdana"/>
+          <w:sz w:val="24"/>
+          <w:szCs w:val="24"/>
+        </w:rPr>
+        <w:t>je</w:t>
+      </w:r>
+      <w:proofErr w:type="spellEnd"/>
+      <w:r>
+        <w:rPr>
+          <w:rFonts w:ascii="Verdana" w:hAnsi="Verdana"/>
+          <w:sz w:val="24"/>
+          <w:szCs w:val="24"/>
+        </w:rPr>
+        <w:t xml:space="preserve"> pense; </w:t>
+      </w:r>
+      <w:proofErr w:type="spellStart"/>
+      <w:r>
+        <w:rPr>
+          <w:rFonts w:ascii="Verdana" w:hAnsi="Verdana"/>
+          <w:sz w:val="24"/>
+          <w:szCs w:val="24"/>
+        </w:rPr>
+        <w:t>puisque</w:t>
+      </w:r>
+      <w:proofErr w:type="spellEnd"/>
+      <w:r>
+        <w:rPr>
+          <w:rFonts w:ascii="Verdana" w:hAnsi="Verdana"/>
+          <w:sz w:val="24"/>
+          <w:szCs w:val="24"/>
+        </w:rPr>
+        <w:t xml:space="preserve"> </w:t>
+      </w:r>
+      <w:proofErr w:type="spellStart"/>
+      <w:r>
+        <w:rPr>
+          <w:rFonts w:ascii="Verdana" w:hAnsi="Verdana"/>
+          <w:sz w:val="24"/>
+          <w:szCs w:val="24"/>
+        </w:rPr>
+        <w:t>je</w:t>
+      </w:r>
+      <w:proofErr w:type="spellEnd"/>
+      <w:r>
+        <w:rPr>
+          <w:rFonts w:ascii="Verdana" w:hAnsi="Verdana"/>
+          <w:sz w:val="24"/>
+          <w:szCs w:val="24"/>
+        </w:rPr>
+        <w:t xml:space="preserve"> pense, </w:t>
+      </w:r>
+      <w:proofErr w:type="spellStart"/>
+      <w:r>
+        <w:rPr>
+          <w:rFonts w:ascii="Verdana" w:hAnsi="Verdana"/>
+          <w:sz w:val="24"/>
+          <w:szCs w:val="24"/>
+        </w:rPr>
+        <w:t>j'existe</w:t>
+      </w:r>
+      <w:proofErr w:type="spellEnd"/>
+      <w:r>
+        <w:rPr>
+          <w:rFonts w:ascii="Verdana" w:hAnsi="Verdana"/>
+          <w:sz w:val="24"/>
+          <w:szCs w:val="24"/>
+        </w:rPr>
+        <w:t>."</w:t>
       </w:r>
     </w:p>
     <w:p>
@@ -595,7 +721,25 @@
           <w:sz w:val="24"/>
           <w:szCs w:val="24"/>
         </w:rPr>
-        <w:t>"Ego cogito, ergo sum sive existo."</w:t>
+        <w:t xml:space="preserve">"Ego cogito, ergo sum </w:t>
+      </w:r>
+      <w:proofErr w:type="spellStart"/>
+      <w:r>
+        <w:rPr>
+          <w:rFonts w:ascii="Verdana" w:hAnsi="Verdana"/>
+          <w:sz w:val="24"/>
+          <w:szCs w:val="24"/>
+        </w:rPr>
+        <w:t>sive</w:t>
+      </w:r>
+      <w:proofErr w:type="spellEnd"/>
+      <w:r>
+        <w:rPr>
+          <w:rFonts w:ascii="Verdana" w:hAnsi="Verdana"/>
+          <w:sz w:val="24"/>
+          <w:szCs w:val="24"/>
+        </w:rPr>
+        <w:t xml:space="preserve"> existo."</w:t>
       </w:r>
     </w:p>
     <w:p>
@@ -1589,199 +1733,732 @@
           <w:sz w:val="24"/>
           <w:szCs w:val="24"/>
         </w:rPr>
-        <w:t xml:space="preserve"> Apenas o resultado do teste do GPS Político é armazenado no navegador. Caso o visitante não concorde com isto, poderá apagar seu histórico do teste através da opção de menu [Preferênci</w:t>
-      </w:r>
+        <w:t xml:space="preserve"> Apenas o resultado do teste do GPS Político é armazenado no navegador. Caso o visitante não concorde com isto, poderá apagar seu histórico do teste através da opção de menu [Preferências &gt; Esqueça-me!].</w:t>
+      </w:r>
+    </w:p>
+    <w:p>
+      <w:pPr>
+        <w:jc w:val="both"/>
+        <w:rPr>
+          <w:rFonts w:ascii="Verdana" w:hAnsi="Verdana"/>
+          <w:sz w:val="24"/>
+          <w:szCs w:val="24"/>
+        </w:rPr>
+      </w:pPr>
+    </w:p>
+    <w:p>
+      <w:pPr>
+        <w:jc w:val="both"/>
+        <w:rPr>
+          <w:rFonts w:ascii="Verdana" w:hAnsi="Verdana"/>
+          <w:sz w:val="28"/>
+          <w:szCs w:val="24"/>
+        </w:rPr>
+      </w:pPr>
+      <w:r>
+        <w:rPr>
+          <w:rFonts w:ascii="Verdana" w:hAnsi="Verdana"/>
+          <w:sz w:val="28"/>
+          <w:szCs w:val="24"/>
+        </w:rPr>
+        <w:t>Política Anti-Spam</w:t>
+      </w:r>
+    </w:p>
+    <w:p>
+      <w:pPr>
+        <w:jc w:val="both"/>
+        <w:rPr>
+          <w:rFonts w:ascii="Verdana" w:hAnsi="Verdana"/>
+          <w:sz w:val="24"/>
+          <w:szCs w:val="24"/>
+        </w:rPr>
+      </w:pPr>
+      <w:r>
+        <w:rPr>
+          <w:rFonts w:ascii="Verdana" w:hAnsi="Verdana"/>
+          <w:sz w:val="24"/>
+          <w:szCs w:val="24"/>
+        </w:rPr>
+        <w:t xml:space="preserve">Somos rigorosamente contra a prática de SPAM e não enviamos e-mail </w:t>
+      </w:r>
+      <w:r>
+        <w:rPr>
+          <w:rFonts w:ascii="Verdana" w:hAnsi="Verdana"/>
+          <w:sz w:val="24"/>
+          <w:szCs w:val="24"/>
+        </w:rPr>
+        <w:t>ou notificação aos visitantes</w:t>
+      </w:r>
+      <w:r>
+        <w:rPr>
+          <w:rFonts w:ascii="Verdana" w:hAnsi="Verdana"/>
+          <w:sz w:val="24"/>
+          <w:szCs w:val="24"/>
+        </w:rPr>
+        <w:t>.</w:t>
+      </w:r>
+    </w:p>
+    <w:p>
+      <w:pPr>
+        <w:rPr>
+          <w:rFonts w:ascii="Verdana" w:hAnsi="Verdana"/>
+          <w:sz w:val="24"/>
+          <w:szCs w:val="24"/>
+        </w:rPr>
+      </w:pPr>
+    </w:p>
+    <w:p>
+      <w:pPr>
+        <w:rPr>
+          <w:rFonts w:ascii="Verdana" w:hAnsi="Verdana"/>
+          <w:b/>
+          <w:sz w:val="32"/>
+          <w:szCs w:val="24"/>
+        </w:rPr>
+      </w:pPr>
+      <w:r>
+        <w:rPr>
+          <w:rFonts w:ascii="Verdana" w:hAnsi="Verdana"/>
+          <w:b/>
+          <w:sz w:val="32"/>
+          <w:szCs w:val="24"/>
+        </w:rPr>
+        <w:br w:type="page"/>
+      </w:r>
+    </w:p>
+    <w:p>
+      <w:pPr>
+        <w:jc w:val="both"/>
+        <w:rPr>
+          <w:rFonts w:ascii="Verdana" w:hAnsi="Verdana"/>
+          <w:b/>
+          <w:sz w:val="32"/>
+          <w:szCs w:val="24"/>
+        </w:rPr>
+      </w:pPr>
+      <w:r>
+        <w:rPr>
+          <w:rFonts w:ascii="Verdana" w:hAnsi="Verdana"/>
+          <w:b/>
+          <w:sz w:val="32"/>
+          <w:szCs w:val="24"/>
+        </w:rPr>
+        <w:lastRenderedPageBreak/>
+        <w:t>Informações Legais</w:t>
+      </w:r>
+    </w:p>
+    <w:p>
+      <w:pPr>
+        <w:jc w:val="both"/>
+        <w:rPr>
+          <w:rFonts w:ascii="Verdana" w:hAnsi="Verdana"/>
+          <w:sz w:val="24"/>
+          <w:szCs w:val="24"/>
+        </w:rPr>
+      </w:pPr>
+    </w:p>
+    <w:p>
+      <w:pPr>
+        <w:rPr>
+          <w:rFonts w:ascii="Verdana" w:hAnsi="Verdana"/>
+          <w:sz w:val="28"/>
+          <w:szCs w:val="24"/>
+        </w:rPr>
+      </w:pPr>
+      <w:r>
+        <w:rPr>
+          <w:rFonts w:ascii="Verdana" w:hAnsi="Verdana"/>
+          <w:sz w:val="28"/>
+          <w:szCs w:val="24"/>
+        </w:rPr>
+        <w:t>Do</w:t>
+      </w:r>
+      <w:r>
+        <w:rPr>
+          <w:rFonts w:ascii="Verdana" w:hAnsi="Verdana"/>
+          <w:sz w:val="28"/>
+          <w:szCs w:val="24"/>
+        </w:rPr>
+        <w:t xml:space="preserve"> Direito Autoral</w:t>
+      </w:r>
+    </w:p>
+    <w:p>
+      <w:pPr>
+        <w:rPr>
+          <w:rFonts w:ascii="Verdana" w:hAnsi="Verdana"/>
+          <w:sz w:val="24"/>
+          <w:szCs w:val="24"/>
+        </w:rPr>
+      </w:pPr>
+      <w:r>
+        <w:rPr>
+          <w:rFonts w:ascii="Verdana" w:hAnsi="Verdana"/>
+          <w:sz w:val="24"/>
+          <w:szCs w:val="24"/>
+        </w:rPr>
+        <w:t>O website EXISTO.me é um software desenvolvido e licenciado pela iniciativa United Sapiens</w:t>
+      </w:r>
+      <w:r>
+        <w:rPr>
+          <w:rFonts w:ascii="Verdana" w:hAnsi="Verdana"/>
+          <w:sz w:val="24"/>
+          <w:szCs w:val="24"/>
+        </w:rPr>
+        <w:t>, única detentora da propriedade intelectual e direito autoral do EXISTO.me</w:t>
+      </w:r>
+      <w:r>
+        <w:rPr>
+          <w:rFonts w:ascii="Verdana" w:hAnsi="Verdana"/>
+          <w:sz w:val="24"/>
+          <w:szCs w:val="24"/>
+        </w:rPr>
+        <w:t>.</w:t>
+      </w:r>
+      <w:r>
+        <w:rPr>
+          <w:rFonts w:ascii="Verdana" w:hAnsi="Verdana"/>
+          <w:sz w:val="24"/>
+          <w:szCs w:val="24"/>
+        </w:rPr>
+        <w:t xml:space="preserve"> </w:t>
+      </w:r>
+      <w:r>
+        <w:rPr>
+          <w:rFonts w:ascii="Verdana" w:hAnsi="Verdana"/>
+          <w:sz w:val="24"/>
+          <w:szCs w:val="24"/>
+        </w:rPr>
+        <w:t xml:space="preserve">A utilização, </w:t>
+      </w:r>
+      <w:r>
+        <w:rPr>
+          <w:rFonts w:ascii="Verdana" w:hAnsi="Verdana"/>
+          <w:sz w:val="24"/>
+          <w:szCs w:val="24"/>
+        </w:rPr>
+        <w:t>reprodução</w:t>
+      </w:r>
+      <w:r>
+        <w:rPr>
+          <w:rFonts w:ascii="Verdana" w:hAnsi="Verdana"/>
+          <w:sz w:val="24"/>
+          <w:szCs w:val="24"/>
+        </w:rPr>
+        <w:t xml:space="preserve"> e/ou </w:t>
+      </w:r>
+      <w:r>
+        <w:rPr>
+          <w:rFonts w:ascii="Verdana" w:hAnsi="Verdana"/>
+          <w:sz w:val="24"/>
+          <w:szCs w:val="24"/>
+        </w:rPr>
+        <w:t>distribuição</w:t>
+      </w:r>
+      <w:r>
+        <w:rPr>
+          <w:rFonts w:ascii="Verdana" w:hAnsi="Verdana"/>
+          <w:sz w:val="24"/>
+          <w:szCs w:val="24"/>
+        </w:rPr>
+        <w:t xml:space="preserve"> deste software, ou de qualquer parte dele, está </w:t>
+      </w:r>
+      <w:r>
+        <w:rPr>
+          <w:rFonts w:ascii="Verdana" w:hAnsi="Verdana"/>
+          <w:sz w:val="24"/>
+          <w:szCs w:val="24"/>
+        </w:rPr>
+        <w:t>autorizada pela licença MIT como código livre e aberto (domínio público). O conteúdo textual do website e seus recursos multimídia (áudios, imagens, animações e gráficos) estão licenciados pela Creative Commons BY.</w:t>
+      </w:r>
+    </w:p>
+    <w:p>
+      <w:pPr>
+        <w:rPr>
+          <w:rFonts w:ascii="Verdana" w:hAnsi="Verdana"/>
+          <w:sz w:val="24"/>
+          <w:szCs w:val="24"/>
+        </w:rPr>
+      </w:pPr>
+    </w:p>
+    <w:p>
+      <w:pPr>
+        <w:rPr>
+          <w:rFonts w:ascii="Verdana" w:hAnsi="Verdana"/>
+          <w:sz w:val="28"/>
+          <w:szCs w:val="24"/>
+        </w:rPr>
+      </w:pPr>
+      <w:r>
+        <w:rPr>
+          <w:rFonts w:ascii="Verdana" w:hAnsi="Verdana"/>
+          <w:sz w:val="28"/>
+          <w:szCs w:val="24"/>
+        </w:rPr>
+        <w:t>Das Licenças de Terceiros</w:t>
+      </w:r>
+    </w:p>
+    <w:p>
+      <w:pPr>
+        <w:rPr>
+          <w:rFonts w:ascii="Verdana" w:hAnsi="Verdana"/>
+          <w:sz w:val="24"/>
+          <w:szCs w:val="24"/>
+        </w:rPr>
+      </w:pPr>
+      <w:r>
+        <w:rPr>
+          <w:rFonts w:ascii="Verdana" w:hAnsi="Verdana"/>
+          <w:sz w:val="24"/>
+          <w:szCs w:val="24"/>
+        </w:rPr>
+        <w:t xml:space="preserve">Para o desenvolvimento do website EXISTO.me foram utilizados componentes de terceiros, </w:t>
+      </w:r>
+      <w:r>
+        <w:rPr>
+          <w:rFonts w:ascii="Verdana" w:hAnsi="Verdana"/>
+          <w:sz w:val="24"/>
+          <w:szCs w:val="24"/>
+        </w:rPr>
+        <w:t xml:space="preserve">cujas licenças exigem que publiquemos os avisos </w:t>
+      </w:r>
+      <w:r>
+        <w:rPr>
+          <w:rFonts w:ascii="Verdana" w:hAnsi="Verdana"/>
+          <w:sz w:val="24"/>
+          <w:szCs w:val="24"/>
+        </w:rPr>
+        <w:t xml:space="preserve">legais </w:t>
+      </w:r>
+      <w:r>
+        <w:rPr>
+          <w:rFonts w:ascii="Verdana" w:hAnsi="Verdana"/>
+          <w:sz w:val="24"/>
+          <w:szCs w:val="24"/>
+        </w:rPr>
+        <w:t>referentes aos direitos autorais.</w:t>
+      </w:r>
+      <w:r>
+        <w:rPr>
+          <w:rFonts w:ascii="Verdana" w:hAnsi="Verdana"/>
+          <w:sz w:val="24"/>
+          <w:szCs w:val="24"/>
+        </w:rPr>
+        <w:t xml:space="preserve"> </w:t>
+      </w:r>
+      <w:r>
+        <w:rPr>
+          <w:rFonts w:ascii="Verdana" w:hAnsi="Verdana"/>
+          <w:sz w:val="24"/>
+          <w:szCs w:val="24"/>
+        </w:rPr>
+        <w:t xml:space="preserve">Em conformidade com essas exigências, </w:t>
+      </w:r>
+      <w:r>
+        <w:rPr>
+          <w:rFonts w:ascii="Verdana" w:hAnsi="Verdana"/>
+          <w:sz w:val="24"/>
+          <w:szCs w:val="24"/>
+        </w:rPr>
+        <w:t xml:space="preserve">relacionamos a seguir os softwares que foram incorporados ao EXISTO.me, </w:t>
+      </w:r>
+      <w:r>
+        <w:rPr>
+          <w:rFonts w:ascii="Verdana" w:hAnsi="Verdana"/>
+          <w:sz w:val="24"/>
+          <w:szCs w:val="24"/>
+        </w:rPr>
+        <w:t>juntamente com suas respectivas licenças.</w:t>
+      </w:r>
+    </w:p>
+    <w:p>
+      <w:pPr>
+        <w:rPr>
+          <w:rFonts w:ascii="Verdana" w:hAnsi="Verdana"/>
+          <w:sz w:val="24"/>
+          <w:szCs w:val="24"/>
+        </w:rPr>
+      </w:pPr>
+    </w:p>
+    <w:p>
+      <w:pPr>
+        <w:rPr>
+          <w:rFonts w:ascii="Verdana" w:hAnsi="Verdana"/>
+          <w:sz w:val="24"/>
+          <w:szCs w:val="24"/>
+        </w:rPr>
+      </w:pPr>
+      <w:r>
+        <w:rPr>
+          <w:rFonts w:ascii="Verdana" w:hAnsi="Verdana"/>
+          <w:sz w:val="24"/>
+          <w:szCs w:val="24"/>
+        </w:rPr>
+        <w:t>Software</w:t>
+      </w:r>
+      <w:r>
+        <w:rPr>
+          <w:rFonts w:ascii="Verdana" w:hAnsi="Verdana"/>
+          <w:sz w:val="24"/>
+          <w:szCs w:val="24"/>
+        </w:rPr>
+        <w:tab/>
+      </w:r>
+      <w:r>
+        <w:rPr>
+          <w:rFonts w:ascii="Verdana" w:hAnsi="Verdana"/>
+          <w:sz w:val="24"/>
+          <w:szCs w:val="24"/>
+        </w:rPr>
+        <w:tab/>
+        <w:t>Licença</w:t>
+      </w:r>
+    </w:p>
+    <w:p>
+      <w:pPr>
+        <w:rPr>
+          <w:rFonts w:ascii="Verdana" w:hAnsi="Verdana"/>
+          <w:sz w:val="24"/>
+          <w:szCs w:val="24"/>
+        </w:rPr>
+      </w:pPr>
+      <w:r>
+        <w:rPr>
+          <w:rFonts w:ascii="Verdana" w:hAnsi="Verdana"/>
+          <w:sz w:val="24"/>
+          <w:szCs w:val="24"/>
+        </w:rPr>
+        <w:t>Bootstrap 5.2.2</w:t>
+      </w:r>
+      <w:r>
+        <w:rPr>
+          <w:rFonts w:ascii="Verdana" w:hAnsi="Verdana"/>
+          <w:sz w:val="24"/>
+          <w:szCs w:val="24"/>
+        </w:rPr>
+        <w:t xml:space="preserve">    </w:t>
+      </w:r>
+      <w:r>
+        <w:rPr>
+          <w:rFonts w:ascii="Verdana" w:hAnsi="Verdana"/>
+          <w:sz w:val="24"/>
+          <w:szCs w:val="24"/>
+        </w:rPr>
+        <w:t>MIT</w:t>
+      </w:r>
+      <w:r>
+        <w:rPr>
+          <w:rFonts w:ascii="Verdana" w:hAnsi="Verdana"/>
+          <w:sz w:val="24"/>
+          <w:szCs w:val="24"/>
+        </w:rPr>
+        <w:t xml:space="preserve"> License</w:t>
+      </w:r>
+    </w:p>
+    <w:p>
+      <w:pPr>
+        <w:rPr>
+          <w:rFonts w:ascii="Verdana" w:hAnsi="Verdana"/>
+          <w:sz w:val="24"/>
+          <w:szCs w:val="24"/>
+        </w:rPr>
+      </w:pPr>
+      <w:r>
+        <w:rPr>
+          <w:rFonts w:ascii="Verdana" w:hAnsi="Verdana"/>
+          <w:sz w:val="24"/>
+          <w:szCs w:val="24"/>
+        </w:rPr>
+        <w:t>HTML5 Boilerplate 8.0.0</w:t>
+      </w:r>
+      <w:r>
+        <w:rPr>
+          <w:rFonts w:ascii="Verdana" w:hAnsi="Verdana"/>
+          <w:sz w:val="24"/>
+          <w:szCs w:val="24"/>
+        </w:rPr>
+        <w:t xml:space="preserve">    </w:t>
+      </w:r>
+      <w:r>
+        <w:rPr>
+          <w:rFonts w:ascii="Verdana" w:hAnsi="Verdana"/>
+          <w:sz w:val="24"/>
+          <w:szCs w:val="24"/>
+        </w:rPr>
+        <w:t>MIT</w:t>
+      </w:r>
+      <w:r>
+        <w:rPr>
+          <w:rFonts w:ascii="Verdana" w:hAnsi="Verdana"/>
+          <w:sz w:val="24"/>
+          <w:szCs w:val="24"/>
+        </w:rPr>
+        <w:t xml:space="preserve"> License</w:t>
+      </w:r>
+    </w:p>
+    <w:p>
+      <w:pPr>
+        <w:rPr>
+          <w:rFonts w:ascii="Verdana" w:hAnsi="Verdana"/>
+          <w:sz w:val="24"/>
+          <w:szCs w:val="24"/>
+        </w:rPr>
+      </w:pPr>
+      <w:r>
+        <w:rPr>
+          <w:rFonts w:ascii="Verdana" w:hAnsi="Verdana"/>
+          <w:sz w:val="24"/>
+          <w:szCs w:val="24"/>
+        </w:rPr>
+        <w:t>jQuery 3.6.1</w:t>
+      </w:r>
+      <w:r>
+        <w:rPr>
+          <w:rFonts w:ascii="Verdana" w:hAnsi="Verdana"/>
+          <w:sz w:val="24"/>
+          <w:szCs w:val="24"/>
+        </w:rPr>
+        <w:t xml:space="preserve">   </w:t>
+      </w:r>
+      <w:r>
+        <w:rPr>
+          <w:rFonts w:ascii="Verdana" w:hAnsi="Verdana"/>
+          <w:sz w:val="24"/>
+          <w:szCs w:val="24"/>
+        </w:rPr>
+        <w:t>MIT</w:t>
+      </w:r>
+      <w:r>
+        <w:rPr>
+          <w:rFonts w:ascii="Verdana" w:hAnsi="Verdana"/>
+          <w:sz w:val="24"/>
+          <w:szCs w:val="24"/>
+        </w:rPr>
+        <w:t xml:space="preserve"> License</w:t>
+      </w:r>
+    </w:p>
+    <w:p>
+      <w:pPr>
+        <w:rPr>
+          <w:rFonts w:ascii="Verdana" w:hAnsi="Verdana"/>
+          <w:sz w:val="24"/>
+          <w:szCs w:val="24"/>
+        </w:rPr>
+      </w:pPr>
+      <w:r>
+        <w:rPr>
+          <w:rFonts w:ascii="Verdana" w:hAnsi="Verdana"/>
+          <w:sz w:val="24"/>
+          <w:szCs w:val="24"/>
+        </w:rPr>
+        <w:t>clipboard.js 2.0.6</w:t>
+      </w:r>
+      <w:r>
+        <w:rPr>
+          <w:rFonts w:ascii="Verdana" w:hAnsi="Verdana"/>
+          <w:sz w:val="24"/>
+          <w:szCs w:val="24"/>
+        </w:rPr>
+        <w:t xml:space="preserve">    </w:t>
+      </w:r>
+      <w:r>
+        <w:rPr>
+          <w:rFonts w:ascii="Verdana" w:hAnsi="Verdana"/>
+          <w:sz w:val="24"/>
+          <w:szCs w:val="24"/>
+        </w:rPr>
+        <w:t>MIT</w:t>
+      </w:r>
+      <w:r>
+        <w:rPr>
+          <w:rFonts w:ascii="Verdana" w:hAnsi="Verdana"/>
+          <w:sz w:val="24"/>
+          <w:szCs w:val="24"/>
+        </w:rPr>
+        <w:t xml:space="preserve"> License</w:t>
+      </w:r>
+    </w:p>
+    <w:p>
+      <w:pPr>
+        <w:rPr>
+          <w:rFonts w:ascii="Verdana" w:hAnsi="Verdana"/>
+          <w:sz w:val="24"/>
+          <w:szCs w:val="24"/>
+        </w:rPr>
+      </w:pPr>
+      <w:r>
+        <w:rPr>
+          <w:rFonts w:ascii="Verdana" w:hAnsi="Verdana"/>
+          <w:sz w:val="24"/>
+          <w:szCs w:val="24"/>
+        </w:rPr>
+        <w:t>Bootstrap Icons 1.9.1</w:t>
+      </w:r>
+      <w:r>
+        <w:rPr>
+          <w:rFonts w:ascii="Verdana" w:hAnsi="Verdana"/>
+          <w:sz w:val="24"/>
+          <w:szCs w:val="24"/>
+        </w:rPr>
+        <w:t xml:space="preserve">    </w:t>
+      </w:r>
+      <w:r>
+        <w:rPr>
+          <w:rFonts w:ascii="Verdana" w:hAnsi="Verdana"/>
+          <w:sz w:val="24"/>
+          <w:szCs w:val="24"/>
+        </w:rPr>
+        <w:t>MIT</w:t>
+      </w:r>
+      <w:r>
+        <w:rPr>
+          <w:rFonts w:ascii="Verdana" w:hAnsi="Verdana"/>
+          <w:sz w:val="24"/>
+          <w:szCs w:val="24"/>
+        </w:rPr>
+        <w:t xml:space="preserve"> License</w:t>
+      </w:r>
+    </w:p>
+    <w:p>
+      <w:pPr>
+        <w:rPr>
+          <w:rFonts w:ascii="Verdana" w:hAnsi="Verdana"/>
+          <w:sz w:val="24"/>
+          <w:szCs w:val="24"/>
+        </w:rPr>
+      </w:pPr>
+      <w:r>
+        <w:rPr>
+          <w:rFonts w:ascii="Verdana" w:hAnsi="Verdana"/>
+          <w:sz w:val="24"/>
+          <w:szCs w:val="24"/>
+        </w:rPr>
+        <w:t>Font Awesome 6.2.0</w:t>
+      </w:r>
+      <w:r>
+        <w:rPr>
+          <w:rFonts w:ascii="Verdana" w:hAnsi="Verdana"/>
+          <w:sz w:val="24"/>
+          <w:szCs w:val="24"/>
+        </w:rPr>
+        <w:t xml:space="preserve">    </w:t>
+      </w:r>
+      <w:r>
+        <w:rPr>
+          <w:rFonts w:ascii="Verdana" w:hAnsi="Verdana"/>
+          <w:sz w:val="24"/>
+          <w:szCs w:val="24"/>
+        </w:rPr>
+        <w:t>CC BY 4.0 License</w:t>
+      </w:r>
+    </w:p>
+    <w:p>
+      <w:pPr>
+        <w:rPr>
+          <w:rFonts w:ascii="Verdana" w:hAnsi="Verdana"/>
+          <w:sz w:val="24"/>
+          <w:szCs w:val="24"/>
+        </w:rPr>
+      </w:pPr>
+      <w:r>
+        <w:rPr>
+          <w:rFonts w:ascii="Verdana" w:hAnsi="Verdana"/>
+          <w:sz w:val="24"/>
+          <w:szCs w:val="24"/>
+        </w:rPr>
+        <w:t xml:space="preserve">Google </w:t>
+      </w:r>
+      <w:r>
+        <w:rPr>
+          <w:rFonts w:ascii="Verdana" w:hAnsi="Verdana"/>
+          <w:sz w:val="24"/>
+          <w:szCs w:val="24"/>
+        </w:rPr>
+        <w:t>Font Open Sans</w:t>
+      </w:r>
+      <w:r>
+        <w:rPr>
+          <w:rFonts w:ascii="Verdana" w:hAnsi="Verdana"/>
+          <w:sz w:val="24"/>
+          <w:szCs w:val="24"/>
+        </w:rPr>
+        <w:t xml:space="preserve">   </w:t>
+      </w:r>
+      <w:r>
+        <w:rPr>
+          <w:rFonts w:ascii="Verdana" w:hAnsi="Verdana"/>
+          <w:sz w:val="24"/>
+          <w:szCs w:val="24"/>
+        </w:rPr>
+        <w:t>Open Font License.</w:t>
+      </w:r>
+    </w:p>
+    <w:p>
+      <w:pPr>
+        <w:rPr>
+          <w:rFonts w:ascii="Verdana" w:hAnsi="Verdana"/>
+          <w:sz w:val="24"/>
+          <w:szCs w:val="24"/>
+        </w:rPr>
+      </w:pPr>
+      <w:r>
+        <w:rPr>
+          <w:rFonts w:ascii="Verdana" w:hAnsi="Verdana"/>
+          <w:sz w:val="24"/>
+          <w:szCs w:val="24"/>
+        </w:rPr>
+        <w:t xml:space="preserve">Google </w:t>
+      </w:r>
+      <w:r>
+        <w:rPr>
+          <w:rFonts w:ascii="Verdana" w:hAnsi="Verdana"/>
+          <w:sz w:val="24"/>
+          <w:szCs w:val="24"/>
+        </w:rPr>
+        <w:t>Font</w:t>
+      </w:r>
+      <w:r>
+        <w:rPr>
+          <w:rFonts w:ascii="Verdana" w:hAnsi="Verdana"/>
+          <w:sz w:val="24"/>
+          <w:szCs w:val="24"/>
+        </w:rPr>
+        <w:t xml:space="preserve"> </w:t>
+      </w:r>
+      <w:r>
+        <w:rPr>
+          <w:rFonts w:ascii="Verdana" w:hAnsi="Verdana"/>
+          <w:sz w:val="24"/>
+          <w:szCs w:val="24"/>
+        </w:rPr>
+        <w:t>Jost</w:t>
+      </w:r>
+      <w:r>
+        <w:rPr>
+          <w:rFonts w:ascii="Verdana" w:hAnsi="Verdana"/>
+          <w:sz w:val="24"/>
+          <w:szCs w:val="24"/>
+        </w:rPr>
+        <w:t xml:space="preserve">   </w:t>
+      </w:r>
+      <w:r>
+        <w:rPr>
+          <w:rFonts w:ascii="Verdana" w:hAnsi="Verdana"/>
+          <w:sz w:val="24"/>
+          <w:szCs w:val="24"/>
+        </w:rPr>
+        <w:t>Open Font License.</w:t>
+      </w:r>
+    </w:p>
+    <w:p>
+      <w:pPr>
+        <w:rPr>
+          <w:rFonts w:ascii="Verdana" w:hAnsi="Verdana"/>
+          <w:sz w:val="24"/>
+          <w:szCs w:val="24"/>
+        </w:rPr>
+      </w:pPr>
       <w:bookmarkStart w:id="0" w:name="_GoBack"/>
       <w:bookmarkEnd w:id="0"/>
-      <w:r>
-        <w:rPr>
-          <w:rFonts w:ascii="Verdana" w:hAnsi="Verdana"/>
-          <w:sz w:val="24"/>
-          <w:szCs w:val="24"/>
-        </w:rPr>
-        <w:t xml:space="preserve">as &gt; </w:t>
-      </w:r>
-      <w:r>
-        <w:rPr>
-          <w:rFonts w:ascii="Verdana" w:hAnsi="Verdana"/>
-          <w:sz w:val="24"/>
-          <w:szCs w:val="24"/>
-        </w:rPr>
-        <w:t>Esqueça-me!</w:t>
-      </w:r>
-      <w:r>
-        <w:rPr>
-          <w:rFonts w:ascii="Verdana" w:hAnsi="Verdana"/>
-          <w:sz w:val="24"/>
-          <w:szCs w:val="24"/>
-        </w:rPr>
-        <w:t>].</w:t>
-      </w:r>
-    </w:p>
-    <w:p>
-      <w:pPr>
-        <w:jc w:val="both"/>
-        <w:rPr>
-          <w:rFonts w:ascii="Verdana" w:hAnsi="Verdana"/>
-          <w:sz w:val="24"/>
-          <w:szCs w:val="24"/>
-        </w:rPr>
-      </w:pPr>
-    </w:p>
-    <w:p>
-      <w:pPr>
-        <w:jc w:val="both"/>
-        <w:rPr>
-          <w:rFonts w:ascii="Verdana" w:hAnsi="Verdana"/>
-          <w:sz w:val="28"/>
-          <w:szCs w:val="24"/>
-        </w:rPr>
-      </w:pPr>
-      <w:r>
-        <w:rPr>
-          <w:rFonts w:ascii="Verdana" w:hAnsi="Verdana"/>
-          <w:sz w:val="28"/>
-          <w:szCs w:val="24"/>
-        </w:rPr>
-        <w:t>Política Anti-Spam</w:t>
-      </w:r>
-    </w:p>
-    <w:p>
-      <w:pPr>
-        <w:jc w:val="both"/>
-        <w:rPr>
-          <w:rFonts w:ascii="Verdana" w:hAnsi="Verdana"/>
-          <w:sz w:val="24"/>
-          <w:szCs w:val="24"/>
-        </w:rPr>
-      </w:pPr>
-      <w:r>
-        <w:rPr>
-          <w:rFonts w:ascii="Verdana" w:hAnsi="Verdana"/>
-          <w:sz w:val="24"/>
-          <w:szCs w:val="24"/>
-        </w:rPr>
-        <w:t xml:space="preserve">Somos rigorosamente contra a prática de SPAM e não enviamos e-mail </w:t>
-      </w:r>
-      <w:r>
-        <w:rPr>
-          <w:rFonts w:ascii="Verdana" w:hAnsi="Verdana"/>
-          <w:sz w:val="24"/>
-          <w:szCs w:val="24"/>
-        </w:rPr>
-        <w:t>ou notificação aos visitantes</w:t>
-      </w:r>
-      <w:r>
-        <w:rPr>
-          <w:rFonts w:ascii="Verdana" w:hAnsi="Verdana"/>
-          <w:sz w:val="24"/>
-          <w:szCs w:val="24"/>
-        </w:rPr>
-        <w:t>.</w:t>
-      </w:r>
-    </w:p>
-    <w:p>
-      <w:pPr>
-        <w:rPr>
-          <w:rFonts w:ascii="Verdana" w:hAnsi="Verdana"/>
-          <w:sz w:val="24"/>
-          <w:szCs w:val="24"/>
-        </w:rPr>
-      </w:pPr>
-    </w:p>
-    <w:p>
-      <w:pPr>
-        <w:rPr>
-          <w:rFonts w:ascii="Verdana" w:hAnsi="Verdana"/>
-          <w:b/>
-          <w:sz w:val="32"/>
-          <w:szCs w:val="24"/>
-        </w:rPr>
-      </w:pPr>
-      <w:r>
-        <w:rPr>
-          <w:rFonts w:ascii="Verdana" w:hAnsi="Verdana"/>
-          <w:b/>
-          <w:sz w:val="32"/>
-          <w:szCs w:val="24"/>
-        </w:rPr>
-        <w:br w:type="page"/>
-      </w:r>
-    </w:p>
-    <w:p>
-      <w:pPr>
-        <w:jc w:val="both"/>
-        <w:rPr>
-          <w:rFonts w:ascii="Verdana" w:hAnsi="Verdana"/>
-          <w:b/>
-          <w:sz w:val="32"/>
-          <w:szCs w:val="24"/>
-        </w:rPr>
-      </w:pPr>
-      <w:r>
-        <w:rPr>
-          <w:rFonts w:ascii="Verdana" w:hAnsi="Verdana"/>
-          <w:b/>
-          <w:sz w:val="32"/>
-          <w:szCs w:val="24"/>
-        </w:rPr>
-        <w:lastRenderedPageBreak/>
-        <w:t>Informações Legais</w:t>
-      </w:r>
-    </w:p>
-    <w:p>
-      <w:pPr>
-        <w:jc w:val="both"/>
-        <w:rPr>
-          <w:rFonts w:ascii="Verdana" w:hAnsi="Verdana"/>
-          <w:sz w:val="24"/>
-          <w:szCs w:val="24"/>
-        </w:rPr>
-      </w:pPr>
-    </w:p>
-    <w:p>
-      <w:pPr>
-        <w:jc w:val="both"/>
-        <w:rPr>
-          <w:rFonts w:ascii="Verdana" w:hAnsi="Verdana"/>
-          <w:sz w:val="28"/>
-          <w:szCs w:val="24"/>
-        </w:rPr>
-      </w:pPr>
-      <w:r>
-        <w:rPr>
-          <w:rFonts w:ascii="Verdana" w:hAnsi="Verdana"/>
-          <w:sz w:val="28"/>
-          <w:szCs w:val="24"/>
-        </w:rPr>
-        <w:t>Título</w:t>
-      </w:r>
-    </w:p>
-    <w:p>
-      <w:pPr>
-        <w:rPr>
-          <w:rFonts w:ascii="Verdana" w:hAnsi="Verdana"/>
-          <w:sz w:val="24"/>
-          <w:szCs w:val="24"/>
-        </w:rPr>
-      </w:pPr>
-      <w:r>
-        <w:rPr>
-          <w:rFonts w:ascii="Verdana" w:hAnsi="Verdana"/>
-          <w:sz w:val="24"/>
-          <w:szCs w:val="24"/>
-        </w:rPr>
-        <w:t xml:space="preserve">Parágrafo, </w:t>
-      </w:r>
-    </w:p>
-    <w:p>
-      <w:pPr>
-        <w:rPr>
-          <w:rFonts w:ascii="Verdana" w:hAnsi="Verdana"/>
-          <w:sz w:val="24"/>
-          <w:szCs w:val="24"/>
-        </w:rPr>
-      </w:pPr>
     </w:p>
     <w:p>
       <w:pPr>

</xml_diff>